<commit_message>
Update functioneel ontwerp en projectplan
</commit_message>
<xml_diff>
--- a/Documenten/B1-KT1 Ontwikkeltraject/Functioneel ontwerp.docx
+++ b/Documenten/B1-KT1 Ontwikkeltraject/Functioneel ontwerp.docx
@@ -94,20 +94,32 @@
                             <w:r>
                               <w:t xml:space="preserve">Naam: </w:t>
                             </w:r>
+                            <w:r>
+                              <w:t xml:space="preserve"> Danann Bartels</w:t>
+                            </w:r>
                           </w:p>
                           <w:p>
                             <w:r>
                               <w:t>Leerlingnummer:</w:t>
+                            </w:r>
+                            <w:r>
+                              <w:t xml:space="preserve"> 154743</w:t>
                             </w:r>
                           </w:p>
                           <w:p>
                             <w:r>
                               <w:t xml:space="preserve">Datum: </w:t>
                             </w:r>
+                            <w:r>
+                              <w:t>12-2-2021</w:t>
+                            </w:r>
                           </w:p>
                           <w:p>
                             <w:r>
                               <w:t xml:space="preserve">Versie: </w:t>
+                            </w:r>
+                            <w:r>
+                              <w:t xml:space="preserve"> 0.1</w:t>
                             </w:r>
                           </w:p>
                         </w:txbxContent>
@@ -140,20 +152,32 @@
                       <w:r>
                         <w:t xml:space="preserve">Naam: </w:t>
                       </w:r>
+                      <w:r>
+                        <w:t xml:space="preserve"> Danann Bartels</w:t>
+                      </w:r>
                     </w:p>
                     <w:p>
                       <w:r>
                         <w:t>Leerlingnummer:</w:t>
+                      </w:r>
+                      <w:r>
+                        <w:t xml:space="preserve"> 154743</w:t>
                       </w:r>
                     </w:p>
                     <w:p>
                       <w:r>
                         <w:t xml:space="preserve">Datum: </w:t>
                       </w:r>
+                      <w:r>
+                        <w:t>12-2-2021</w:t>
+                      </w:r>
                     </w:p>
                     <w:p>
                       <w:r>
                         <w:t xml:space="preserve">Versie: </w:t>
+                      </w:r>
+                      <w:r>
+                        <w:t xml:space="preserve"> 0.1</w:t>
                       </w:r>
                     </w:p>
                   </w:txbxContent>
@@ -805,7 +829,16 @@
     </w:p>
     <w:p>
       <w:r>
-        <w:t>Geef hier aan wie bij de applicatie gaan gebruiken.</w:t>
+        <w:t>De gebruikers van de applicatie zijn de klanten van Smoothboard Stylers, en Smoothboard Stylers zelf. Sean</w:t>
+      </w:r>
+      <w:r>
+        <w:t>(De eigenaar van Smoothboard Stylers)</w:t>
+      </w:r>
+      <w:r>
+        <w:t xml:space="preserve"> </w:t>
+      </w:r>
+      <w:r>
+        <w:t xml:space="preserve">is betrokken bij het ontwikkelen van de website. </w:t>
       </w:r>
     </w:p>
     <w:p>
@@ -832,21 +865,7 @@
         <w:rPr>
           <w:rFonts w:ascii="Calibri" w:hAnsi="Calibri"/>
         </w:rPr>
-        <w:t xml:space="preserve">Hier vermeld je alle functionaliteiten (zie </w:t>
-      </w:r>
-      <w:proofErr w:type="spellStart"/>
-      <w:r>
-        <w:rPr>
-          <w:rFonts w:ascii="Calibri" w:hAnsi="Calibri"/>
-        </w:rPr>
-        <w:t>PvE</w:t>
-      </w:r>
-      <w:proofErr w:type="spellEnd"/>
-      <w:r>
-        <w:rPr>
-          <w:rFonts w:ascii="Calibri" w:hAnsi="Calibri"/>
-        </w:rPr>
-        <w:t>) die de applicatie gaat bieden. Geef hierbij duidelijk aan wat eisen en wensen zijn (prioriteiten). Zorg ervoor dat het ook voor niet vakg</w:t>
+        <w:t>Hier vermeld je alle functionaliteiten (zie PvE) die de applicatie gaat bieden. Geef hierbij duidelijk aan wat eisen en wensen zijn (prioriteiten). Zorg ervoor dat het ook voor niet vakg</w:t>
       </w:r>
       <w:r>
         <w:rPr>
@@ -942,7 +961,7 @@
           </mc:Choice>
           <mc:Fallback>
             <w:pict>
-              <v:line w14:anchorId="6CF0CA28" id="Rechte verbindingslijn 23" o:spid="_x0000_s1026" style="position:absolute;flip:y;z-index:251659264;visibility:visible;mso-wrap-style:square;mso-width-percent:0;mso-height-percent:0;mso-wrap-distance-left:9pt;mso-wrap-distance-top:0;mso-wrap-distance-right:9pt;mso-wrap-distance-bottom:0;mso-position-horizontal:absolute;mso-position-horizontal-relative:text;mso-position-vertical:absolute;mso-position-vertical-relative:text;mso-width-percent:0;mso-height-percent:0;mso-width-relative:margin;mso-height-relative:margin" from="-118.25pt,3.3pt" to="-95.3pt,4.05pt" o:gfxdata="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" strokecolor="#5b9bd5 [3204]" strokeweight=".5pt">
+              <v:line w14:anchorId="49C7F5DA" id="Rechte verbindingslijn 23" o:spid="_x0000_s1026" style="position:absolute;flip:y;z-index:251659264;visibility:visible;mso-wrap-style:square;mso-width-percent:0;mso-height-percent:0;mso-wrap-distance-left:9pt;mso-wrap-distance-top:0;mso-wrap-distance-right:9pt;mso-wrap-distance-bottom:0;mso-position-horizontal:absolute;mso-position-horizontal-relative:text;mso-position-vertical:absolute;mso-position-vertical-relative:text;mso-width-percent:0;mso-height-percent:0;mso-width-relative:margin;mso-height-relative:margin" from="-118.25pt,3.3pt" to="-95.3pt,4.05pt" o:gfxdata="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" strokecolor="#5b9bd5 [3204]" strokeweight=".5pt">
                 <v:stroke joinstyle="miter"/>
               </v:line>
             </w:pict>
@@ -1006,7 +1025,7 @@
           </mc:Choice>
           <mc:Fallback>
             <w:pict>
-              <v:line w14:anchorId="35CAC443" id="Rechte verbindingslijn 20" o:spid="_x0000_s1026" style="position:absolute;z-index:251663360;visibility:visible;mso-wrap-style:square;mso-wrap-distance-left:9pt;mso-wrap-distance-top:0;mso-wrap-distance-right:9pt;mso-wrap-distance-bottom:0;mso-position-horizontal:absolute;mso-position-horizontal-relative:text;mso-position-vertical:absolute;mso-position-vertical-relative:text" from="-230.25pt,4.8pt" to="-212.3pt,4.8pt" o:gfxdata="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" strokecolor="#5b9bd5 [3204]" strokeweight=".5pt">
+              <v:line w14:anchorId="396857D5" id="Rechte verbindingslijn 20" o:spid="_x0000_s1026" style="position:absolute;z-index:251663360;visibility:visible;mso-wrap-style:square;mso-wrap-distance-left:9pt;mso-wrap-distance-top:0;mso-wrap-distance-right:9pt;mso-wrap-distance-bottom:0;mso-position-horizontal:absolute;mso-position-horizontal-relative:text;mso-position-vertical:absolute;mso-position-vertical-relative:text" from="-230.25pt,4.8pt" to="-212.3pt,4.8pt" o:gfxdata="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" strokecolor="#5b9bd5 [3204]" strokeweight=".5pt">
                 <v:stroke joinstyle="miter"/>
               </v:line>
             </w:pict>
@@ -1073,7 +1092,7 @@
           </mc:Choice>
           <mc:Fallback>
             <w:pict>
-              <v:line w14:anchorId="3E015864" id="Rechte verbindingslijn 14" o:spid="_x0000_s1026" style="position:absolute;flip:y;z-index:251662336;visibility:visible;mso-wrap-style:square;mso-height-percent:0;mso-wrap-distance-left:9pt;mso-wrap-distance-top:0;mso-wrap-distance-right:9pt;mso-wrap-distance-bottom:0;mso-position-horizontal:absolute;mso-position-horizontal-relative:text;mso-position-vertical:absolute;mso-position-vertical-relative:text;mso-height-percent:0;mso-height-relative:margin" from="-329.3pt,3.3pt" to="-311.3pt,3.3pt" o:gfxdata="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" strokecolor="black [3200]" strokeweight=".5pt">
+              <v:line w14:anchorId="6048AC8A" id="Rechte verbindingslijn 14" o:spid="_x0000_s1026" style="position:absolute;flip:y;z-index:251662336;visibility:visible;mso-wrap-style:square;mso-height-percent:0;mso-wrap-distance-left:9pt;mso-wrap-distance-top:0;mso-wrap-distance-right:9pt;mso-wrap-distance-bottom:0;mso-position-horizontal:absolute;mso-position-horizontal-relative:text;mso-position-vertical:absolute;mso-position-vertical-relative:text;mso-height-percent:0;mso-height-relative:margin" from="-329.3pt,3.3pt" to="-311.3pt,3.3pt" o:gfxdata="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" strokecolor="black [3200]" strokeweight=".5pt">
                 <v:stroke joinstyle="miter"/>
               </v:line>
             </w:pict>
@@ -1143,7 +1162,7 @@
           </mc:Choice>
           <mc:Fallback>
             <w:pict>
-              <v:shapetype w14:anchorId="26F4198E" id="_x0000_t32" coordsize="21600,21600" o:spt="32" o:oned="t" path="m,l21600,21600e" filled="f">
+              <v:shapetype w14:anchorId="6EB99221" id="_x0000_t32" coordsize="21600,21600" o:spt="32" o:oned="t" path="m,l21600,21600e" filled="f">
                 <v:path arrowok="t" fillok="f" o:connecttype="none"/>
                 <o:lock v:ext="edit" shapetype="t"/>
               </v:shapetype>
@@ -1214,7 +1233,7 @@
           </mc:Choice>
           <mc:Fallback>
             <w:pict>
-              <v:shape w14:anchorId="60FD92CE" id="Rechte verbindingslijn met pijl 21" o:spid="_x0000_s1026" type="#_x0000_t32" style="position:absolute;margin-left:-167.25pt;margin-top:2.35pt;width:0;height:18pt;flip:y;z-index:251664384;visibility:visible;mso-wrap-style:square;mso-wrap-distance-left:9pt;mso-wrap-distance-top:0;mso-wrap-distance-right:9pt;mso-wrap-distance-bottom:0;mso-position-horizontal:absolute;mso-position-horizontal-relative:text;mso-position-vertical:absolute;mso-position-vertical-relative:text" o:gfxdata="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" strokecolor="#5b9bd5 [3204]" strokeweight=".5pt">
+              <v:shape w14:anchorId="4E4596F7" id="Rechte verbindingslijn met pijl 21" o:spid="_x0000_s1026" type="#_x0000_t32" style="position:absolute;margin-left:-167.25pt;margin-top:2.35pt;width:0;height:18pt;flip:y;z-index:251664384;visibility:visible;mso-wrap-style:square;mso-wrap-distance-left:9pt;mso-wrap-distance-top:0;mso-wrap-distance-right:9pt;mso-wrap-distance-bottom:0;mso-position-horizontal:absolute;mso-position-horizontal-relative:text;mso-position-vertical:absolute;mso-position-vertical-relative:text" o:gfxdata="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" strokecolor="#5b9bd5 [3204]" strokeweight=".5pt">
                 <v:stroke endarrow="open" joinstyle="miter"/>
               </v:shape>
             </w:pict>
@@ -1281,7 +1300,7 @@
           </mc:Choice>
           <mc:Fallback>
             <w:pict>
-              <v:line w14:anchorId="18EFDFB6" id="Rechte verbindingslijn 51" o:spid="_x0000_s1026" style="position:absolute;z-index:251660288;visibility:visible;mso-wrap-style:square;mso-height-percent:0;mso-wrap-distance-left:9pt;mso-wrap-distance-top:0;mso-wrap-distance-right:9pt;mso-wrap-distance-bottom:0;mso-position-horizontal:absolute;mso-position-horizontal-relative:text;mso-position-vertical:absolute;mso-position-vertical-relative:text;mso-height-percent:0;mso-height-relative:margin" from="-365.4pt,2.4pt" to="-365.35pt,362.6pt" o:gfxdata="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" strokecolor="#5b9bd5 [3204]" strokeweight=".5pt">
+              <v:line w14:anchorId="0E5D912B" id="Rechte verbindingslijn 51" o:spid="_x0000_s1026" style="position:absolute;z-index:251660288;visibility:visible;mso-wrap-style:square;mso-height-percent:0;mso-wrap-distance-left:9pt;mso-wrap-distance-top:0;mso-wrap-distance-right:9pt;mso-wrap-distance-bottom:0;mso-position-horizontal:absolute;mso-position-horizontal-relative:text;mso-position-vertical:absolute;mso-position-vertical-relative:text;mso-height-percent:0;mso-height-relative:margin" from="-365.4pt,2.4pt" to="-365.35pt,362.6pt" o:gfxdata="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" strokecolor="#5b9bd5 [3204]" strokeweight=".5pt">
                 <v:stroke joinstyle="miter"/>
               </v:line>
             </w:pict>
@@ -1851,6 +1870,7 @@
     <w:lsdException w:name="HTML Sample" w:semiHidden="1" w:unhideWhenUsed="1"/>
     <w:lsdException w:name="HTML Typewriter" w:semiHidden="1" w:unhideWhenUsed="1"/>
     <w:lsdException w:name="HTML Variable" w:semiHidden="1" w:unhideWhenUsed="1"/>
+    <w:lsdException w:name="Normal Table" w:semiHidden="1" w:unhideWhenUsed="1"/>
     <w:lsdException w:name="annotation subject" w:semiHidden="1" w:unhideWhenUsed="1"/>
     <w:lsdException w:name="No List" w:semiHidden="1" w:unhideWhenUsed="1"/>
     <w:lsdException w:name="Outline List 1" w:semiHidden="1" w:unhideWhenUsed="1"/>
@@ -1893,8 +1913,11 @@
     <w:lsdException w:name="Table Contemporary" w:semiHidden="1" w:unhideWhenUsed="1"/>
     <w:lsdException w:name="Table Elegant" w:semiHidden="1" w:unhideWhenUsed="1"/>
     <w:lsdException w:name="Table Professional" w:semiHidden="1" w:unhideWhenUsed="1"/>
+    <w:lsdException w:name="Table Subtle 1" w:semiHidden="1" w:unhideWhenUsed="1"/>
     <w:lsdException w:name="Table Subtle 2" w:semiHidden="1" w:unhideWhenUsed="1"/>
     <w:lsdException w:name="Table Web 1" w:semiHidden="1" w:unhideWhenUsed="1"/>
+    <w:lsdException w:name="Table Web 2" w:semiHidden="1" w:unhideWhenUsed="1"/>
+    <w:lsdException w:name="Table Web 3" w:semiHidden="1" w:unhideWhenUsed="1"/>
     <w:lsdException w:name="Balloon Text" w:semiHidden="1" w:unhideWhenUsed="1"/>
     <w:lsdException w:name="Table Grid" w:uiPriority="39"/>
     <w:lsdException w:name="Table Theme" w:semiHidden="1" w:unhideWhenUsed="1"/>
@@ -2860,6 +2883,12 @@
 </file>
 
 <file path=customXml/item1.xml><?xml version="1.0" encoding="utf-8"?>
+<p:properties xmlns:p="http://schemas.microsoft.com/office/2006/metadata/properties" xmlns:xsi="http://www.w3.org/2001/XMLSchema-instance" xmlns:pc="http://schemas.microsoft.com/office/infopath/2007/PartnerControls">
+  <documentManagement/>
+</p:properties>
+</file>
+
+<file path=customXml/item2.xml><?xml version="1.0" encoding="utf-8"?>
 <ct:contentTypeSchema xmlns:ct="http://schemas.microsoft.com/office/2006/metadata/contentType" xmlns:ma="http://schemas.microsoft.com/office/2006/metadata/properties/metaAttributes" ct:_="" ma:_="" ma:contentTypeName="Document" ma:contentTypeID="0x01010047ABD64EF9006244A3D347546999053A" ma:contentTypeVersion="9" ma:contentTypeDescription="Een nieuw document maken." ma:contentTypeScope="" ma:versionID="83a07ea0739d6b3aac7d4bcc5ea1d6ab">
   <xsd:schema xmlns:xsd="http://www.w3.org/2001/XMLSchema" xmlns:xs="http://www.w3.org/2001/XMLSchema" xmlns:p="http://schemas.microsoft.com/office/2006/metadata/properties" xmlns:ns2="0c6c56c7-6a2f-4321-a1fd-e7215649699e" xmlns:ns3="c2fbb19b-b1db-40aa-9958-43bde27b2103" targetNamespace="http://schemas.microsoft.com/office/2006/metadata/properties" ma:root="true" ma:fieldsID="f146491a8bfb80468c14fbfe88e42165" ns2:_="" ns3:_="">
     <xsd:import namespace="0c6c56c7-6a2f-4321-a1fd-e7215649699e"/>
@@ -3056,12 +3085,6 @@
 </ct:contentTypeSchema>
 </file>
 
-<file path=customXml/item2.xml><?xml version="1.0" encoding="utf-8"?>
-<p:properties xmlns:p="http://schemas.microsoft.com/office/2006/metadata/properties" xmlns:xsi="http://www.w3.org/2001/XMLSchema-instance" xmlns:pc="http://schemas.microsoft.com/office/infopath/2007/PartnerControls">
-  <documentManagement/>
-</p:properties>
-</file>
-
 <file path=customXml/item3.xml><?xml version="1.0" encoding="utf-8"?>
 <?mso-contentType ?>
 <FormTemplates xmlns="http://schemas.microsoft.com/sharepoint/v3/contenttype/forms">
@@ -3072,6 +3095,15 @@
 </file>
 
 <file path=customXml/itemProps1.xml><?xml version="1.0" encoding="utf-8"?>
+<ds:datastoreItem xmlns:ds="http://schemas.openxmlformats.org/officeDocument/2006/customXml" ds:itemID="{C69ADB03-6C6C-4790-85C9-C1B29F263142}">
+  <ds:schemaRefs>
+    <ds:schemaRef ds:uri="http://schemas.microsoft.com/office/2006/metadata/properties"/>
+    <ds:schemaRef ds:uri="http://schemas.microsoft.com/office/infopath/2007/PartnerControls"/>
+  </ds:schemaRefs>
+</ds:datastoreItem>
+</file>
+
+<file path=customXml/itemProps2.xml><?xml version="1.0" encoding="utf-8"?>
 <ds:datastoreItem xmlns:ds="http://schemas.openxmlformats.org/officeDocument/2006/customXml" ds:itemID="{9AA195A3-803E-498E-B926-7823B5EECDA7}">
   <ds:schemaRefs>
     <ds:schemaRef ds:uri="http://schemas.microsoft.com/office/2006/metadata/contentType"/>
@@ -3090,15 +3122,6 @@
 </ds:datastoreItem>
 </file>
 
-<file path=customXml/itemProps2.xml><?xml version="1.0" encoding="utf-8"?>
-<ds:datastoreItem xmlns:ds="http://schemas.openxmlformats.org/officeDocument/2006/customXml" ds:itemID="{C69ADB03-6C6C-4790-85C9-C1B29F263142}">
-  <ds:schemaRefs>
-    <ds:schemaRef ds:uri="http://schemas.microsoft.com/office/2006/metadata/properties"/>
-    <ds:schemaRef ds:uri="http://schemas.microsoft.com/office/infopath/2007/PartnerControls"/>
-  </ds:schemaRefs>
-</ds:datastoreItem>
-</file>
-
 <file path=customXml/itemProps3.xml><?xml version="1.0" encoding="utf-8"?>
 <ds:datastoreItem xmlns:ds="http://schemas.openxmlformats.org/officeDocument/2006/customXml" ds:itemID="{A78D255E-D050-460E-8619-2DDDDCEE64A9}">
   <ds:schemaRefs>

</xml_diff>